<commit_message>
assignment 5 complete part3
</commit_message>
<xml_diff>
--- a/assignment5/Assignment No.5-Shibo.docx
+++ b/assignment5/Assignment No.5-Shibo.docx
@@ -166,7 +166,7 @@
         <w:shd w:val="clear" w:color="auto" w:fill="FFFFFF"/>
         <w:jc w:val="left"/>
         <w:rPr>
-          <w:rFonts w:ascii="Lato" w:eastAsia="宋体" w:hAnsi="Lato" w:cs="宋体" w:hint="eastAsia"/>
+          <w:rFonts w:ascii="Lato" w:eastAsia="宋体" w:hAnsi="Lato" w:cs="宋体"/>
           <w:color w:val="2D3B45"/>
           <w:kern w:val="0"/>
           <w:sz w:val="24"/>
@@ -248,7 +248,7 @@
     <w:p>
       <w:pPr>
         <w:rPr>
-          <w:rFonts w:ascii="Lato" w:hAnsi="Lato" w:hint="eastAsia"/>
+          <w:rFonts w:ascii="Lato" w:hAnsi="Lato"/>
           <w:b/>
           <w:bCs/>
           <w:color w:val="2D3B45"/>
@@ -307,7 +307,7 @@
         <w:ind w:firstLineChars="0"/>
         <w:jc w:val="left"/>
         <w:rPr>
-          <w:rFonts w:ascii="Lato" w:eastAsia="宋体" w:hAnsi="Lato" w:cs="宋体" w:hint="eastAsia"/>
+          <w:rFonts w:ascii="Lato" w:eastAsia="宋体" w:hAnsi="Lato" w:cs="宋体"/>
           <w:color w:val="2D3B45"/>
           <w:kern w:val="0"/>
           <w:sz w:val="24"/>
@@ -332,7 +332,7 @@
         <w:spacing w:before="100" w:beforeAutospacing="1" w:after="100" w:afterAutospacing="1"/>
         <w:jc w:val="left"/>
         <w:rPr>
-          <w:rFonts w:ascii="Lato" w:eastAsia="宋体" w:hAnsi="Lato" w:cs="宋体" w:hint="eastAsia"/>
+          <w:rFonts w:ascii="Lato" w:eastAsia="宋体" w:hAnsi="Lato" w:cs="宋体"/>
           <w:b/>
           <w:bCs/>
           <w:color w:val="2D3B45"/>
@@ -472,7 +472,7 @@
         <w:ind w:left="357" w:firstLineChars="0" w:firstLine="0"/>
         <w:jc w:val="left"/>
         <w:rPr>
-          <w:rFonts w:ascii="Lato" w:eastAsia="宋体" w:hAnsi="Lato" w:cs="宋体" w:hint="eastAsia"/>
+          <w:rFonts w:ascii="Lato" w:eastAsia="宋体" w:hAnsi="Lato" w:cs="宋体"/>
           <w:color w:val="2D3B45"/>
           <w:kern w:val="0"/>
           <w:sz w:val="24"/>
@@ -854,7 +854,7 @@
     <w:p>
       <w:pPr>
         <w:rPr>
-          <w:rFonts w:ascii="Lato" w:eastAsia="宋体" w:hAnsi="Lato" w:cs="宋体" w:hint="eastAsia"/>
+          <w:rFonts w:ascii="Lato" w:eastAsia="宋体" w:hAnsi="Lato" w:cs="宋体"/>
           <w:color w:val="2D3B45"/>
           <w:kern w:val="0"/>
           <w:sz w:val="24"/>
@@ -1375,7 +1375,7 @@
     <w:p>
       <w:pPr>
         <w:rPr>
-          <w:rFonts w:ascii="Lato" w:hAnsi="Lato" w:hint="eastAsia"/>
+          <w:rFonts w:ascii="Lato" w:hAnsi="Lato"/>
           <w:b/>
           <w:bCs/>
           <w:color w:val="2D3B45"/>
@@ -1581,30 +1581,13 @@
             <w:rFonts w:ascii="Lato" w:hAnsi="Lato"/>
             <w:shd w:val="clear" w:color="auto" w:fill="FFFFFF"/>
           </w:rPr>
-          <w:t>https://github.com/ShiboLu/</w:t>
-        </w:r>
-        <w:r>
-          <w:rPr>
-            <w:rStyle w:val="ad"/>
-            <w:rFonts w:ascii="Lato" w:hAnsi="Lato"/>
-            <w:shd w:val="clear" w:color="auto" w:fill="FFFFFF"/>
-          </w:rPr>
-          <w:t>I</w:t>
-        </w:r>
-        <w:r>
-          <w:rPr>
-            <w:rStyle w:val="ad"/>
-            <w:rFonts w:ascii="Lato" w:hAnsi="Lato"/>
-            <w:shd w:val="clear" w:color="auto" w:fill="FFFFFF"/>
-          </w:rPr>
-          <w:t>NFO6205-Shibo-Lu/tree/main/INFO6205-Fall2021/src/main/java/edu/neu/coe/info6205/sort/par</w:t>
+          <w:t>https://github.com/ShiboLu/INFO6205-Shibo-Lu/tree/main/INFO6205-Fall2021/src/main/java/edu/neu/coe/info6205/sort/par</w:t>
         </w:r>
       </w:hyperlink>
     </w:p>
     <w:p>
       <w:pPr>
         <w:rPr>
-          <w:rFonts w:hint="eastAsia"/>
           <w:b/>
           <w:bCs/>
           <w:sz w:val="32"/>
@@ -1683,7 +1666,7 @@
         <w:ind w:firstLineChars="0"/>
         <w:jc w:val="left"/>
         <w:rPr>
-          <w:rFonts w:ascii="Lato" w:eastAsia="宋体" w:hAnsi="Lato" w:cs="宋体"/>
+          <w:rFonts w:ascii="Lato" w:eastAsia="宋体" w:hAnsi="Lato" w:cs="宋体" w:hint="eastAsia"/>
           <w:color w:val="2D3B45"/>
           <w:kern w:val="0"/>
           <w:sz w:val="24"/>
@@ -1704,15 +1687,7 @@
     <w:p>
       <w:pPr>
         <w:rPr>
-          <w:rFonts w:ascii="Lato" w:hAnsi="Lato"/>
-          <w:color w:val="2D3B45"/>
-          <w:shd w:val="clear" w:color="auto" w:fill="FFFFFF"/>
-        </w:rPr>
-      </w:pPr>
-    </w:p>
-    <w:p>
-      <w:pPr>
-        <w:rPr>
+          <w:rFonts w:hint="eastAsia"/>
           <w:b/>
           <w:bCs/>
           <w:sz w:val="32"/>
@@ -1741,9 +1716,7 @@
           <w:shd w:val="clear" w:color="auto" w:fill="FFFFFF"/>
         </w:rPr>
       </w:pPr>
-    </w:p>
-    <w:p>
-      <w:pPr>
+      <w:r>
         <w:rPr>
           <w:rFonts w:ascii="Lato" w:hAnsi="Lato" w:hint="eastAsia"/>
           <w:b/>
@@ -1753,7 +1726,108 @@
           <w:color w:val="2D3B45"/>
           <w:shd w:val="clear" w:color="auto" w:fill="FFFFFF"/>
         </w:rPr>
-      </w:pPr>
+        <w:t>W</w:t>
+      </w:r>
+      <w:r>
+        <w:rPr>
+          <w:rFonts w:ascii="Lato" w:hAnsi="Lato"/>
+          <w:b/>
+          <w:bCs/>
+          <w:i/>
+          <w:iCs/>
+          <w:color w:val="2D3B45"/>
+          <w:shd w:val="clear" w:color="auto" w:fill="FFFFFF"/>
+        </w:rPr>
+        <w:t xml:space="preserve">hen the </w:t>
+      </w:r>
+      <w:r>
+        <w:rPr>
+          <w:rFonts w:ascii="Lato" w:hAnsi="Lato"/>
+          <w:b/>
+          <w:bCs/>
+          <w:i/>
+          <w:iCs/>
+          <w:color w:val="2D3B45"/>
+          <w:shd w:val="clear" w:color="auto" w:fill="FFFFFF"/>
+        </w:rPr>
+        <w:t>ratio of cutoff and array sizes are between 0.004-0.124</w:t>
+      </w:r>
+      <w:r>
+        <w:rPr>
+          <w:rFonts w:ascii="Lato" w:hAnsi="Lato"/>
+          <w:b/>
+          <w:bCs/>
+          <w:i/>
+          <w:iCs/>
+          <w:color w:val="2D3B45"/>
+          <w:shd w:val="clear" w:color="auto" w:fill="FFFFFF"/>
+        </w:rPr>
+        <w:t xml:space="preserve">, the </w:t>
+      </w:r>
+      <w:proofErr w:type="spellStart"/>
+      <w:r>
+        <w:rPr>
+          <w:rFonts w:ascii="Lato" w:hAnsi="Lato"/>
+          <w:b/>
+          <w:bCs/>
+          <w:i/>
+          <w:iCs/>
+          <w:color w:val="2D3B45"/>
+          <w:shd w:val="clear" w:color="auto" w:fill="FFFFFF"/>
+        </w:rPr>
+        <w:t>Parsort</w:t>
+      </w:r>
+      <w:proofErr w:type="spellEnd"/>
+      <w:r>
+        <w:rPr>
+          <w:rFonts w:ascii="Lato" w:hAnsi="Lato"/>
+          <w:b/>
+          <w:bCs/>
+          <w:i/>
+          <w:iCs/>
+          <w:color w:val="2D3B45"/>
+          <w:shd w:val="clear" w:color="auto" w:fill="FFFFFF"/>
+        </w:rPr>
+        <w:t xml:space="preserve"> will have</w:t>
+      </w:r>
+      <w:r>
+        <w:rPr>
+          <w:rFonts w:ascii="Lato" w:hAnsi="Lato"/>
+          <w:b/>
+          <w:bCs/>
+          <w:i/>
+          <w:iCs/>
+          <w:color w:val="2D3B45"/>
+          <w:shd w:val="clear" w:color="auto" w:fill="FFFFFF"/>
+        </w:rPr>
+        <w:t xml:space="preserve"> highest efficiency. With no more than 16 threads, the more thread we used the higher speed </w:t>
+      </w:r>
+      <w:proofErr w:type="spellStart"/>
+      <w:r>
+        <w:rPr>
+          <w:rFonts w:ascii="Lato" w:hAnsi="Lato"/>
+          <w:b/>
+          <w:bCs/>
+          <w:i/>
+          <w:iCs/>
+          <w:color w:val="2D3B45"/>
+          <w:shd w:val="clear" w:color="auto" w:fill="FFFFFF"/>
+        </w:rPr>
+        <w:t>ParSort</w:t>
+      </w:r>
+      <w:proofErr w:type="spellEnd"/>
+      <w:r>
+        <w:rPr>
+          <w:rFonts w:ascii="Lato" w:hAnsi="Lato"/>
+          <w:b/>
+          <w:bCs/>
+          <w:i/>
+          <w:iCs/>
+          <w:color w:val="2D3B45"/>
+          <w:shd w:val="clear" w:color="auto" w:fill="FFFFFF"/>
+        </w:rPr>
+        <w:t xml:space="preserve"> have.</w:t>
+      </w:r>
     </w:p>
     <w:p>
       <w:pPr>
@@ -1788,205 +1862,165 @@
           <w:color w:val="2D3B45"/>
           <w:shd w:val="clear" w:color="auto" w:fill="FFFFFF"/>
         </w:rPr>
-        <w:t xml:space="preserve">Every </w:t>
-      </w:r>
-      <w:proofErr w:type="gramStart"/>
-      <w:r>
-        <w:rPr>
-          <w:rFonts w:ascii="Lato" w:hAnsi="Lato"/>
-          <w:color w:val="2D3B45"/>
-          <w:shd w:val="clear" w:color="auto" w:fill="FFFFFF"/>
-        </w:rPr>
-        <w:t>times</w:t>
-      </w:r>
-      <w:proofErr w:type="gramEnd"/>
-      <w:r>
-        <w:rPr>
-          <w:rFonts w:ascii="Lato" w:hAnsi="Lato"/>
-          <w:color w:val="2D3B45"/>
-          <w:shd w:val="clear" w:color="auto" w:fill="FFFFFF"/>
-        </w:rPr>
-        <w:t xml:space="preserve"> we connect two 'site', It will be more difficult to find next unconnected pairs. This will make the average connect times to </w:t>
-      </w:r>
-      <m:oMath>
-        <m:func>
-          <m:funcPr>
-            <m:ctrlPr>
-              <w:rPr>
-                <w:rFonts w:ascii="Cambria Math" w:hAnsi="Cambria Math"/>
-                <w:i/>
-                <w:color w:val="2D3B45"/>
-                <w:shd w:val="clear" w:color="auto" w:fill="FFFFFF"/>
-              </w:rPr>
-            </m:ctrlPr>
-          </m:funcPr>
-          <m:fName>
-            <m:r>
-              <m:rPr>
-                <m:sty m:val="p"/>
-              </m:rPr>
-              <w:rPr>
-                <w:rFonts w:ascii="Cambria Math" w:hAnsi="Cambria Math"/>
-                <w:color w:val="2D3B45"/>
-                <w:shd w:val="clear" w:color="auto" w:fill="FFFFFF"/>
-              </w:rPr>
-              <m:t>log</m:t>
-            </m:r>
-          </m:fName>
-          <m:e>
-            <m:r>
-              <w:rPr>
-                <w:rFonts w:ascii="Cambria Math" w:hAnsi="Cambria Math"/>
-                <w:color w:val="2D3B45"/>
-                <w:shd w:val="clear" w:color="auto" w:fill="FFFFFF"/>
-              </w:rPr>
-              <m:t>n</m:t>
-            </m:r>
-          </m:e>
-        </m:func>
-      </m:oMath>
-      <w:r>
-        <w:rPr>
-          <w:rFonts w:ascii="Lato" w:hAnsi="Lato" w:hint="eastAsia"/>
-          <w:color w:val="2D3B45"/>
-          <w:shd w:val="clear" w:color="auto" w:fill="FFFFFF"/>
-        </w:rPr>
-        <w:t xml:space="preserve"> </w:t>
-      </w:r>
-      <w:r>
-        <w:rPr>
-          <w:rFonts w:ascii="Lato" w:hAnsi="Lato"/>
-          <w:color w:val="2D3B45"/>
-          <w:shd w:val="clear" w:color="auto" w:fill="FFFFFF"/>
-        </w:rPr>
-        <w:t>for each pair. After analysis with the graph of result, the relationship will be close to</w:t>
-      </w:r>
-      <w:r>
-        <w:rPr>
-          <w:rFonts w:ascii="Lato" w:hAnsi="Lato"/>
-          <w:color w:val="2D3B45"/>
-          <w:shd w:val="clear" w:color="auto" w:fill="FFFFFF"/>
-        </w:rPr>
-        <w:t xml:space="preserve"> </w:t>
-      </w:r>
-      <m:oMath>
-        <m:r>
-          <w:rPr>
-            <w:rFonts w:ascii="Cambria Math" w:hAnsi="Cambria Math"/>
-            <w:color w:val="2D3B45"/>
-            <w:shd w:val="clear" w:color="auto" w:fill="FFFFFF"/>
-          </w:rPr>
-          <m:t>n*</m:t>
-        </m:r>
-        <m:func>
-          <m:funcPr>
-            <m:ctrlPr>
-              <w:rPr>
-                <w:rFonts w:ascii="Cambria Math" w:hAnsi="Cambria Math"/>
-                <w:i/>
-                <w:color w:val="2D3B45"/>
-                <w:shd w:val="clear" w:color="auto" w:fill="FFFFFF"/>
-              </w:rPr>
-            </m:ctrlPr>
-          </m:funcPr>
-          <m:fName>
-            <m:r>
-              <m:rPr>
-                <m:sty m:val="p"/>
-              </m:rPr>
-              <w:rPr>
-                <w:rFonts w:ascii="Cambria Math" w:hAnsi="Cambria Math"/>
-                <w:color w:val="2D3B45"/>
-                <w:shd w:val="clear" w:color="auto" w:fill="FFFFFF"/>
-              </w:rPr>
-              <m:t>log</m:t>
-            </m:r>
-          </m:fName>
-          <m:e>
-            <m:r>
-              <w:rPr>
-                <w:rFonts w:ascii="Cambria Math" w:hAnsi="Cambria Math"/>
-                <w:color w:val="2D3B45"/>
-                <w:shd w:val="clear" w:color="auto" w:fill="FFFFFF"/>
-              </w:rPr>
-              <m:t>n</m:t>
-            </m:r>
-          </m:e>
-        </m:func>
-      </m:oMath>
-      <w:r>
-        <w:rPr>
-          <w:rFonts w:ascii="Lato" w:hAnsi="Lato"/>
-          <w:color w:val="2D3B45"/>
-          <w:shd w:val="clear" w:color="auto" w:fill="FFFFFF"/>
-        </w:rPr>
-        <w:t xml:space="preserve">. </w:t>
-      </w:r>
-      <w:r>
-        <w:rPr>
-          <w:rFonts w:ascii="Lato" w:hAnsi="Lato"/>
-          <w:color w:val="2D3B45"/>
-          <w:shd w:val="clear" w:color="auto" w:fill="FFFFFF"/>
-        </w:rPr>
-        <w:t xml:space="preserve">After using excel to compute the </w:t>
-      </w:r>
-      <w:r>
-        <w:rPr>
-          <w:rFonts w:ascii="Lato" w:hAnsi="Lato"/>
-          <w:color w:val="2D3B45"/>
-          <w:shd w:val="clear" w:color="auto" w:fill="FFFFFF"/>
-        </w:rPr>
-        <w:t xml:space="preserve">average for each generated ‘point’. The </w:t>
-      </w:r>
-      <w:r>
-        <w:rPr>
-          <w:rFonts w:ascii="Lato" w:hAnsi="Lato"/>
-          <w:color w:val="2D3B45"/>
-          <w:shd w:val="clear" w:color="auto" w:fill="FFFFFF"/>
-        </w:rPr>
-        <w:t>coefficients</w:t>
-      </w:r>
-      <w:r>
-        <w:rPr>
-          <w:rFonts w:ascii="Lato" w:hAnsi="Lato"/>
-          <w:color w:val="2D3B45"/>
-          <w:shd w:val="clear" w:color="auto" w:fill="FFFFFF"/>
-        </w:rPr>
-        <w:t xml:space="preserve"> of the relationship </w:t>
-      </w:r>
-      <w:r>
-        <w:rPr>
-          <w:rFonts w:ascii="Lato" w:hAnsi="Lato"/>
-          <w:color w:val="2D3B45"/>
-          <w:shd w:val="clear" w:color="auto" w:fill="FFFFFF"/>
-        </w:rPr>
-        <w:t>equation</w:t>
-      </w:r>
-      <w:r>
-        <w:rPr>
-          <w:rFonts w:ascii="Lato" w:hAnsi="Lato"/>
-          <w:color w:val="2D3B45"/>
-          <w:shd w:val="clear" w:color="auto" w:fill="FFFFFF"/>
-        </w:rPr>
-        <w:t xml:space="preserve"> </w:t>
-      </w:r>
-      <w:proofErr w:type="gramStart"/>
-      <w:r>
-        <w:rPr>
-          <w:rFonts w:ascii="Lato" w:hAnsi="Lato"/>
-          <w:color w:val="2D3B45"/>
-          <w:shd w:val="clear" w:color="auto" w:fill="FFFFFF"/>
-        </w:rPr>
-        <w:t>is</w:t>
-      </w:r>
-      <w:proofErr w:type="gramEnd"/>
-      <w:r>
-        <w:rPr>
-          <w:rFonts w:ascii="Lato" w:hAnsi="Lato"/>
-          <w:color w:val="2D3B45"/>
-          <w:shd w:val="clear" w:color="auto" w:fill="FFFFFF"/>
-        </w:rPr>
-        <w:t xml:space="preserve"> 0.37114.</w:t>
+        <w:t xml:space="preserve">In part 2, I am sure that 16 threads will make </w:t>
+      </w:r>
+      <w:proofErr w:type="spellStart"/>
+      <w:r>
+        <w:rPr>
+          <w:rFonts w:ascii="Lato" w:hAnsi="Lato"/>
+          <w:color w:val="2D3B45"/>
+          <w:shd w:val="clear" w:color="auto" w:fill="FFFFFF"/>
+        </w:rPr>
+        <w:t>Parsort</w:t>
+      </w:r>
+      <w:proofErr w:type="spellEnd"/>
+      <w:r>
+        <w:rPr>
+          <w:rFonts w:ascii="Lato" w:hAnsi="Lato"/>
+          <w:color w:val="2D3B45"/>
+          <w:shd w:val="clear" w:color="auto" w:fill="FFFFFF"/>
+        </w:rPr>
+        <w:t xml:space="preserve"> fastest. Then I test </w:t>
+      </w:r>
+      <w:proofErr w:type="spellStart"/>
+      <w:r>
+        <w:rPr>
+          <w:rFonts w:ascii="Lato" w:hAnsi="Lato"/>
+          <w:color w:val="2D3B45"/>
+          <w:shd w:val="clear" w:color="auto" w:fill="FFFFFF"/>
+        </w:rPr>
+        <w:t>Parsort</w:t>
+      </w:r>
+      <w:proofErr w:type="spellEnd"/>
+      <w:r>
+        <w:rPr>
+          <w:rFonts w:ascii="Lato" w:hAnsi="Lato"/>
+          <w:color w:val="2D3B45"/>
+          <w:shd w:val="clear" w:color="auto" w:fill="FFFFFF"/>
+        </w:rPr>
+        <w:t xml:space="preserve"> in 16 threads with different cutoff and array sizes. First test is for specific cutoff of with different array sizes. It shows that </w:t>
+      </w:r>
+      <w:r>
+        <w:rPr>
+          <w:rFonts w:ascii="Lato" w:hAnsi="Lato"/>
+          <w:color w:val="2D3B45"/>
+          <w:shd w:val="clear" w:color="auto" w:fill="FFFFFF"/>
+        </w:rPr>
+        <w:t>the running time is r</w:t>
+      </w:r>
+      <w:r>
+        <w:rPr>
+          <w:rFonts w:ascii="Lato" w:hAnsi="Lato"/>
+          <w:color w:val="2D3B45"/>
+          <w:shd w:val="clear" w:color="auto" w:fill="FFFFFF"/>
+        </w:rPr>
+        <w:t>elatively stable</w:t>
+      </w:r>
+      <w:r>
+        <w:rPr>
+          <w:rFonts w:ascii="Lato" w:hAnsi="Lato"/>
+          <w:color w:val="2D3B45"/>
+          <w:shd w:val="clear" w:color="auto" w:fill="FFFFFF"/>
+        </w:rPr>
+        <w:t xml:space="preserve">. In 1 million array size sample, the running time are lower when </w:t>
+      </w:r>
+      <w:r>
+        <w:rPr>
+          <w:rFonts w:ascii="Lato" w:hAnsi="Lato"/>
+          <w:color w:val="2D3B45"/>
+          <w:shd w:val="clear" w:color="auto" w:fill="FFFFFF"/>
+        </w:rPr>
+        <w:t>ratio of cutoff and array sizes are</w:t>
+      </w:r>
+      <w:r>
+        <w:rPr>
+          <w:rFonts w:ascii="Lato" w:hAnsi="Lato"/>
+          <w:color w:val="2D3B45"/>
+          <w:shd w:val="clear" w:color="auto" w:fill="FFFFFF"/>
+        </w:rPr>
+        <w:t xml:space="preserve"> between 0.005-0.12</w:t>
+      </w:r>
+      <w:r>
+        <w:rPr>
+          <w:rFonts w:ascii="Lato" w:hAnsi="Lato"/>
+          <w:color w:val="2D3B45"/>
+          <w:shd w:val="clear" w:color="auto" w:fill="FFFFFF"/>
+        </w:rPr>
+        <w:t xml:space="preserve">. Second test is for specific proportion of cutoff and array size with different array sizes. In this test, I found that </w:t>
+      </w:r>
+      <w:proofErr w:type="spellStart"/>
+      <w:r>
+        <w:rPr>
+          <w:rFonts w:ascii="Lato" w:hAnsi="Lato"/>
+          <w:color w:val="2D3B45"/>
+          <w:shd w:val="clear" w:color="auto" w:fill="FFFFFF"/>
+        </w:rPr>
+        <w:t>ParSort</w:t>
+      </w:r>
+      <w:proofErr w:type="spellEnd"/>
+      <w:r>
+        <w:rPr>
+          <w:rFonts w:ascii="Lato" w:hAnsi="Lato"/>
+          <w:color w:val="2D3B45"/>
+          <w:shd w:val="clear" w:color="auto" w:fill="FFFFFF"/>
+        </w:rPr>
+        <w:t xml:space="preserve"> will more efficient when the </w:t>
+      </w:r>
+      <w:r>
+        <w:rPr>
+          <w:rFonts w:ascii="Lato" w:hAnsi="Lato"/>
+          <w:color w:val="2D3B45"/>
+          <w:shd w:val="clear" w:color="auto" w:fill="FFFFFF"/>
+        </w:rPr>
+        <w:t>ratio of cutoff and array sizes are between</w:t>
+      </w:r>
+      <w:r>
+        <w:rPr>
+          <w:rFonts w:ascii="Lato" w:hAnsi="Lato"/>
+          <w:color w:val="2D3B45"/>
+          <w:shd w:val="clear" w:color="auto" w:fill="FFFFFF"/>
+        </w:rPr>
+        <w:t xml:space="preserve"> 0.004-0.124</w:t>
+      </w:r>
+      <w:r>
+        <w:rPr>
+          <w:rFonts w:ascii="Lato" w:hAnsi="Lato"/>
+          <w:color w:val="2D3B45"/>
+          <w:shd w:val="clear" w:color="auto" w:fill="FFFFFF"/>
+        </w:rPr>
+        <w:t>.</w:t>
+      </w:r>
+      <w:r>
+        <w:rPr>
+          <w:rFonts w:ascii="Lato" w:hAnsi="Lato"/>
+          <w:color w:val="2D3B45"/>
+          <w:shd w:val="clear" w:color="auto" w:fill="FFFFFF"/>
+        </w:rPr>
+        <w:t xml:space="preserve"> It also showed in result in part 1. The ratio of </w:t>
+      </w:r>
+      <w:r>
+        <w:rPr>
+          <w:rFonts w:ascii="Lato" w:hAnsi="Lato"/>
+          <w:color w:val="2D3B45"/>
+          <w:shd w:val="clear" w:color="auto" w:fill="FFFFFF"/>
+        </w:rPr>
+        <w:t>‘cutoff’ between 9000-248000</w:t>
+      </w:r>
+      <w:r>
+        <w:rPr>
+          <w:rFonts w:ascii="Lato" w:hAnsi="Lato"/>
+          <w:color w:val="2D3B45"/>
+          <w:shd w:val="clear" w:color="auto" w:fill="FFFFFF"/>
+        </w:rPr>
+        <w:t xml:space="preserve"> and array size 2000000</w:t>
+      </w:r>
+      <w:r>
+        <w:rPr>
+          <w:rFonts w:ascii="Lato" w:hAnsi="Lato"/>
+          <w:color w:val="2D3B45"/>
+          <w:shd w:val="clear" w:color="auto" w:fill="FFFFFF"/>
+        </w:rPr>
+        <w:t xml:space="preserve"> almost equals ratio 0.004-0.124.</w:t>
       </w:r>
     </w:p>
     <w:p>
@@ -2026,45 +2060,15 @@
           <w:szCs w:val="28"/>
         </w:rPr>
       </w:pPr>
-    </w:p>
-    <w:p>
-      <w:pPr>
-        <w:rPr>
-          <w:b/>
-          <w:bCs/>
-          <w:sz w:val="28"/>
-          <w:szCs w:val="28"/>
-        </w:rPr>
-      </w:pPr>
-    </w:p>
-    <w:p/>
-    <w:p>
-      <w:pPr>
-        <w:rPr>
-          <w:sz w:val="20"/>
-          <w:szCs w:val="21"/>
-        </w:rPr>
-      </w:pPr>
-      <w:r>
-        <w:rPr>
-          <w:b/>
-          <w:bCs/>
-          <w:sz w:val="28"/>
-          <w:szCs w:val="28"/>
-        </w:rPr>
-        <w:t>Output:</w:t>
-      </w:r>
-    </w:p>
-    <w:p>
       <w:r>
         <w:rPr>
           <w:noProof/>
         </w:rPr>
         <w:drawing>
-          <wp:inline distT="0" distB="0" distL="0" distR="0" wp14:anchorId="4634C311" wp14:editId="4F3CF325">
-            <wp:extent cx="5274310" cy="2802255"/>
-            <wp:effectExtent l="0" t="0" r="2540" b="0"/>
-            <wp:docPr id="9" name="图片 9" descr="图形用户界面, 应用程序&#10;&#10;描述已自动生成"/>
+          <wp:inline distT="0" distB="0" distL="0" distR="0" wp14:anchorId="4AF211B0" wp14:editId="21A334B1">
+            <wp:extent cx="4035298" cy="2259106"/>
+            <wp:effectExtent l="0" t="0" r="3810" b="8255"/>
+            <wp:docPr id="5" name="图片 5" descr="图表, 折线图, 散点图&#10;&#10;描述已自动生成"/>
             <wp:cNvGraphicFramePr>
               <a:graphicFrameLocks xmlns:a="http://schemas.openxmlformats.org/drawingml/2006/main" noChangeAspect="1"/>
             </wp:cNvGraphicFramePr>
@@ -2072,7 +2076,7 @@
               <a:graphicData uri="http://schemas.openxmlformats.org/drawingml/2006/picture">
                 <pic:pic xmlns:pic="http://schemas.openxmlformats.org/drawingml/2006/picture">
                   <pic:nvPicPr>
-                    <pic:cNvPr id="1" name=""/>
+                    <pic:cNvPr id="5" name="图片 5" descr="图表, 折线图, 散点图&#10;&#10;描述已自动生成"/>
                     <pic:cNvPicPr/>
                   </pic:nvPicPr>
                   <pic:blipFill>
@@ -2084,7 +2088,7 @@
                   <pic:spPr>
                     <a:xfrm>
                       <a:off x="0" y="0"/>
-                      <a:ext cx="5274310" cy="2802255"/>
+                      <a:ext cx="4046818" cy="2265555"/>
                     </a:xfrm>
                     <a:prstGeom prst="rect">
                       <a:avLst/>
@@ -2097,7 +2101,6 @@
         </w:drawing>
       </w:r>
     </w:p>
-    <w:p/>
     <w:p>
       <w:pPr>
         <w:rPr>
@@ -2109,12 +2112,123 @@
       </w:pPr>
       <w:r>
         <w:rPr>
+          <w:noProof/>
+        </w:rPr>
+        <w:lastRenderedPageBreak/>
+        <w:drawing>
+          <wp:inline distT="0" distB="0" distL="0" distR="0" wp14:anchorId="62037BD9" wp14:editId="586F2856">
+            <wp:extent cx="4088582" cy="2288445"/>
+            <wp:effectExtent l="0" t="0" r="7620" b="0"/>
+            <wp:docPr id="6" name="图片 6" descr="图表, 折线图&#10;&#10;描述已自动生成"/>
+            <wp:cNvGraphicFramePr>
+              <a:graphicFrameLocks xmlns:a="http://schemas.openxmlformats.org/drawingml/2006/main" noChangeAspect="1"/>
+            </wp:cNvGraphicFramePr>
+            <a:graphic xmlns:a="http://schemas.openxmlformats.org/drawingml/2006/main">
+              <a:graphicData uri="http://schemas.openxmlformats.org/drawingml/2006/picture">
+                <pic:pic xmlns:pic="http://schemas.openxmlformats.org/drawingml/2006/picture">
+                  <pic:nvPicPr>
+                    <pic:cNvPr id="6" name="图片 6" descr="图表, 折线图&#10;&#10;描述已自动生成"/>
+                    <pic:cNvPicPr/>
+                  </pic:nvPicPr>
+                  <pic:blipFill>
+                    <a:blip r:embed="rId18"/>
+                    <a:stretch>
+                      <a:fillRect/>
+                    </a:stretch>
+                  </pic:blipFill>
+                  <pic:spPr>
+                    <a:xfrm>
+                      <a:off x="0" y="0"/>
+                      <a:ext cx="4095575" cy="2292359"/>
+                    </a:xfrm>
+                    <a:prstGeom prst="rect">
+                      <a:avLst/>
+                    </a:prstGeom>
+                  </pic:spPr>
+                </pic:pic>
+              </a:graphicData>
+            </a:graphic>
+          </wp:inline>
+        </w:drawing>
+      </w:r>
+    </w:p>
+    <w:p/>
+    <w:p>
+      <w:pPr>
+        <w:rPr>
+          <w:sz w:val="20"/>
+          <w:szCs w:val="21"/>
+        </w:rPr>
+      </w:pPr>
+      <w:r>
+        <w:rPr>
+          <w:b/>
+          <w:bCs/>
+          <w:sz w:val="28"/>
+          <w:szCs w:val="28"/>
+        </w:rPr>
+        <w:t>Output:</w:t>
+      </w:r>
+    </w:p>
+    <w:p>
+      <w:r>
+        <w:rPr>
+          <w:noProof/>
+        </w:rPr>
+        <w:drawing>
+          <wp:inline distT="0" distB="0" distL="0" distR="0" wp14:anchorId="18A1AA2C" wp14:editId="0D0A0BF7">
+            <wp:extent cx="4565885" cy="4083260"/>
+            <wp:effectExtent l="0" t="0" r="6350" b="0"/>
+            <wp:docPr id="2" name="图片 2" descr="文本, 应用程序&#10;&#10;描述已自动生成"/>
+            <wp:cNvGraphicFramePr>
+              <a:graphicFrameLocks xmlns:a="http://schemas.openxmlformats.org/drawingml/2006/main" noChangeAspect="1"/>
+            </wp:cNvGraphicFramePr>
+            <a:graphic xmlns:a="http://schemas.openxmlformats.org/drawingml/2006/main">
+              <a:graphicData uri="http://schemas.openxmlformats.org/drawingml/2006/picture">
+                <pic:pic xmlns:pic="http://schemas.openxmlformats.org/drawingml/2006/picture">
+                  <pic:nvPicPr>
+                    <pic:cNvPr id="2" name="图片 2" descr="文本, 应用程序&#10;&#10;描述已自动生成"/>
+                    <pic:cNvPicPr/>
+                  </pic:nvPicPr>
+                  <pic:blipFill>
+                    <a:blip r:embed="rId19"/>
+                    <a:stretch>
+                      <a:fillRect/>
+                    </a:stretch>
+                  </pic:blipFill>
+                  <pic:spPr>
+                    <a:xfrm>
+                      <a:off x="0" y="0"/>
+                      <a:ext cx="4565885" cy="4083260"/>
+                    </a:xfrm>
+                    <a:prstGeom prst="rect">
+                      <a:avLst/>
+                    </a:prstGeom>
+                  </pic:spPr>
+                </pic:pic>
+              </a:graphicData>
+            </a:graphic>
+          </wp:inline>
+        </w:drawing>
+      </w:r>
+    </w:p>
+    <w:p/>
+    <w:p>
+      <w:pPr>
+        <w:rPr>
+          <w:b/>
+          <w:bCs/>
+          <w:sz w:val="28"/>
+          <w:szCs w:val="28"/>
+        </w:rPr>
+      </w:pPr>
+      <w:r>
+        <w:rPr>
           <w:b/>
           <w:bCs/>
           <w:sz w:val="36"/>
           <w:szCs w:val="36"/>
         </w:rPr>
-        <w:lastRenderedPageBreak/>
         <w:t>Git:</w:t>
       </w:r>
     </w:p>
@@ -2126,7 +2240,7 @@
           <w:shd w:val="clear" w:color="auto" w:fill="FFFFFF"/>
         </w:rPr>
       </w:pPr>
-      <w:hyperlink r:id="rId18" w:history="1">
+      <w:hyperlink r:id="rId20" w:history="1">
         <w:r>
           <w:rPr>
             <w:rStyle w:val="ad"/>
@@ -2137,13 +2251,7 @@
         </w:r>
       </w:hyperlink>
     </w:p>
-    <w:p>
-      <w:pPr>
-        <w:rPr>
-          <w:rFonts w:hint="eastAsia"/>
-        </w:rPr>
-      </w:pPr>
-    </w:p>
+    <w:p/>
     <w:sectPr>
       <w:pgSz w:w="11906" w:h="16838"/>
       <w:pgMar w:top="1440" w:right="1800" w:bottom="1440" w:left="1800" w:header="851" w:footer="992" w:gutter="0"/>

</xml_diff>